<commit_message>
Milestone 2 Dateien, Bilder und Bericht
</commit_message>
<xml_diff>
--- a/Milestone 2/Praktikum 2.docx
+++ b/Milestone 2/Praktikum 2.docx
@@ -58,6 +58,9 @@
       </w:pPr>
       <w:r>
         <w:t>Tatsächliche Route</w:t>
+      </w:r>
+      <w:r>
+        <w:t xml:space="preserve"> (Indoor)</w:t>
       </w:r>
     </w:p>
     <w:p>
@@ -496,7 +499,7 @@
         <mc:AlternateContent>
           <mc:Choice Requires="wps">
             <w:drawing>
-              <wp:anchor distT="0" distB="0" distL="114300" distR="114300" simplePos="0" relativeHeight="251680768" behindDoc="0" locked="0" layoutInCell="1" allowOverlap="1" wp14:anchorId="62B65381" wp14:editId="1436793E">
+              <wp:anchor distT="0" distB="0" distL="114300" distR="114300" simplePos="0" relativeHeight="251680768" behindDoc="0" locked="0" layoutInCell="1" allowOverlap="1" wp14:anchorId="62B65381" wp14:editId="46237C1E">
                 <wp:simplePos x="0" y="0"/>
                 <wp:positionH relativeFrom="column">
                   <wp:posOffset>1856105</wp:posOffset>
@@ -573,8 +576,11 @@
           </mc:Choice>
           <mc:Fallback>
             <w:pict>
-              <v:shape w14:anchorId="62B65381" id="Textfeld 16" o:spid="_x0000_s1029" type="#_x0000_t202" style="position:absolute;margin-left:146.15pt;margin-top:33.7pt;width:18.5pt;height:22.5pt;z-index:251680768;visibility:visible;mso-wrap-style:square;mso-width-percent:0;mso-height-percent:0;mso-wrap-distance-left:9pt;mso-wrap-distance-top:0;mso-wrap-distance-right:9pt;mso-wrap-distance-bottom:0;mso-position-horizontal:absolute;mso-position-horizontal-relative:text;mso-position-vertical:absolute;mso-position-vertical-relative:text;mso-width-percent:0;mso-height-percent:0;mso-width-relative:margin;mso-height-relative:margin;v-text-anchor:top" o:gfxdata="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" filled="f" stroked="f">
-                <v:fill o:detectmouseclick="t"/>
+              <v:shapetype w14:anchorId="62B65381" id="_x0000_t202" coordsize="21600,21600" o:spt="202" path="m,l,21600r21600,l21600,xe">
+                <v:stroke joinstyle="miter"/>
+                <v:path gradientshapeok="t" o:connecttype="rect"/>
+              </v:shapetype>
+              <v:shape id="Textfeld 16" o:spid="_x0000_s1029" type="#_x0000_t202" style="position:absolute;margin-left:146.15pt;margin-top:33.7pt;width:18.5pt;height:22.5pt;z-index:251680768;visibility:visible;mso-wrap-style:square;mso-width-percent:0;mso-height-percent:0;mso-wrap-distance-left:9pt;mso-wrap-distance-top:0;mso-wrap-distance-right:9pt;mso-wrap-distance-bottom:0;mso-position-horizontal:absolute;mso-position-horizontal-relative:text;mso-position-vertical:absolute;mso-position-vertical-relative:text;mso-width-percent:0;mso-height-percent:0;mso-width-relative:margin;mso-height-relative:margin;v-text-anchor:top" o:gfxdata="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" filled="f" stroked="f">
                 <v:textbox>
                   <w:txbxContent>
                     <w:p>
@@ -739,7 +745,7 @@
           <w:noProof/>
         </w:rPr>
         <w:drawing>
-          <wp:anchor distT="0" distB="0" distL="114300" distR="114300" simplePos="0" relativeHeight="251664384" behindDoc="0" locked="0" layoutInCell="1" allowOverlap="1" wp14:anchorId="251D3589" wp14:editId="11A50E43">
+          <wp:anchor distT="0" distB="0" distL="114300" distR="114300" simplePos="0" relativeHeight="251664384" behindDoc="0" locked="0" layoutInCell="1" allowOverlap="1" wp14:anchorId="251D3589" wp14:editId="7DA89414">
             <wp:simplePos x="0" y="0"/>
             <wp:positionH relativeFrom="page">
               <wp:align>right</wp:align>
@@ -1037,7 +1043,7 @@
           <w:noProof/>
         </w:rPr>
         <w:drawing>
-          <wp:anchor distT="0" distB="0" distL="114300" distR="114300" simplePos="0" relativeHeight="251666432" behindDoc="0" locked="0" layoutInCell="1" allowOverlap="1" wp14:anchorId="4787EA44" wp14:editId="2D642B99">
+          <wp:anchor distT="0" distB="0" distL="114300" distR="114300" simplePos="0" relativeHeight="251666432" behindDoc="0" locked="0" layoutInCell="1" allowOverlap="1" wp14:anchorId="4787EA44" wp14:editId="0675CC05">
             <wp:simplePos x="0" y="0"/>
             <wp:positionH relativeFrom="page">
               <wp:align>right</wp:align>
@@ -1317,7 +1323,7 @@
           <w:noProof/>
         </w:rPr>
         <w:drawing>
-          <wp:anchor distT="0" distB="0" distL="114300" distR="114300" simplePos="0" relativeHeight="251672576" behindDoc="0" locked="0" layoutInCell="1" allowOverlap="1" wp14:anchorId="0B7ADEB8" wp14:editId="0AD6AF03">
+          <wp:anchor distT="0" distB="0" distL="114300" distR="114300" simplePos="0" relativeHeight="251672576" behindDoc="0" locked="0" layoutInCell="1" allowOverlap="1" wp14:anchorId="0B7ADEB8" wp14:editId="7B587756">
             <wp:simplePos x="0" y="0"/>
             <wp:positionH relativeFrom="page">
               <wp:posOffset>3242457</wp:posOffset>
@@ -1567,10 +1573,7 @@
         <w:t>GENAUIGKEITEN BERECHNEN FEHLT!</w:t>
       </w:r>
     </w:p>
-    <w:p>
-      <w:bookmarkStart w:id="0" w:name="_GoBack"/>
-      <w:bookmarkEnd w:id="0"/>
-    </w:p>
+    <w:p/>
     <w:p>
       <w:pPr>
         <w:pStyle w:val="berschrift2"/>
@@ -1583,7 +1586,7 @@
         <mc:AlternateContent>
           <mc:Choice Requires="wps">
             <w:drawing>
-              <wp:anchor distT="0" distB="0" distL="114300" distR="114300" simplePos="0" relativeHeight="251676672" behindDoc="0" locked="0" layoutInCell="1" allowOverlap="1" wp14:anchorId="4B2F9AC6" wp14:editId="3DC918AE">
+              <wp:anchor distT="0" distB="0" distL="114300" distR="114300" simplePos="0" relativeHeight="251676672" behindDoc="0" locked="0" layoutInCell="1" allowOverlap="1" wp14:anchorId="4B2F9AC6" wp14:editId="5BE4F4DA">
                 <wp:simplePos x="0" y="0"/>
                 <wp:positionH relativeFrom="column">
                   <wp:posOffset>0</wp:posOffset>
@@ -1662,14 +1665,27 @@
                       <w:r>
                         <w:t xml:space="preserve">Abbildung </w:t>
                       </w:r>
-                      <w:fldSimple w:instr=" SEQ Abbildung \* ARABIC ">
-                        <w:r>
-                          <w:rPr>
-                            <w:noProof/>
-                          </w:rPr>
-                          <w:t>5</w:t>
-                        </w:r>
-                      </w:fldSimple>
+                      <w:r>
+                        <w:fldChar w:fldCharType="begin"/>
+                      </w:r>
+                      <w:r>
+                        <w:instrText xml:space="preserve"> SEQ Abbildung \* ARABIC </w:instrText>
+                      </w:r>
+                      <w:r>
+                        <w:fldChar w:fldCharType="separate"/>
+                      </w:r>
+                      <w:r>
+                        <w:rPr>
+                          <w:noProof/>
+                        </w:rPr>
+                        <w:t>5</w:t>
+                      </w:r>
+                      <w:r>
+                        <w:rPr>
+                          <w:noProof/>
+                        </w:rPr>
+                        <w:fldChar w:fldCharType="end"/>
+                      </w:r>
                       <w:r>
                         <w:t>: POWER_NO_PRIORITY</w:t>
                       </w:r>
@@ -1753,7 +1769,7 @@
           <w:noProof/>
         </w:rPr>
         <w:drawing>
-          <wp:anchor distT="0" distB="0" distL="114300" distR="114300" simplePos="0" relativeHeight="251674624" behindDoc="0" locked="0" layoutInCell="1" allowOverlap="1" wp14:anchorId="285F42C6" wp14:editId="16E7360D">
+          <wp:anchor distT="0" distB="0" distL="114300" distR="114300" simplePos="0" relativeHeight="251674624" behindDoc="0" locked="0" layoutInCell="1" allowOverlap="1" wp14:anchorId="285F42C6" wp14:editId="380FF275">
             <wp:simplePos x="0" y="0"/>
             <wp:positionH relativeFrom="page">
               <wp:posOffset>3255010</wp:posOffset>
@@ -1894,6 +1910,11 @@
         <w:t>bei der Outdoor-Positionierung Schwierigkeiten. Insbesondere beim Hochschulgarten war keine Erfassung der Position möglich. Indoors hingegen konnte die hohe und ausgeglichene Priorität punkten. Dort war die Genauigkeit durchaus genau. Dies war bei NO_PRIORITY nicht der Fall. Indoors waren die Positionserfassungen sehr schlecht bzw. nicht gegeben. Die Erfassung im Outdoor-Bereich war dafür erstaunlich gut, wenn auch schlechter als bei HIGH und BALANCED. Die niedrige Priorität hatte überhaupt keine sinnvollen Erfassungen geschafft, weder Outdoor und Indoors. Das hatte uns überrascht, da wir davon ausgegangen sind, dass die NO_PRIORITY noch schlechter abschneidet.</w:t>
       </w:r>
     </w:p>
+    <w:p>
+      <w:r>
+        <w:br w:type="page"/>
+      </w:r>
+    </w:p>
     <w:p/>
     <w:p>
       <w:pPr>
@@ -1908,6 +1929,9 @@
     <w:p>
       <w:pPr>
         <w:pStyle w:val="berschrift2"/>
+        <w:tabs>
+          <w:tab w:val="left" w:pos="2800"/>
+        </w:tabs>
       </w:pPr>
       <w:r>
         <w:t>GPS-</w:t>
@@ -1917,14 +1941,995 @@
         <w:t>Only</w:t>
       </w:r>
       <w:proofErr w:type="spellEnd"/>
+      <w:r>
+        <w:tab/>
+      </w:r>
     </w:p>
     <w:p>
       <w:r>
         <w:t>MUSS NOCH GEMACHT WERDEN</w:t>
+      </w:r>
+    </w:p>
+    <w:p>
+      <w:pPr>
+        <w:pStyle w:val="berschrift1"/>
+      </w:pPr>
+      <w:r>
+        <w:t>Tatsächliche Route (Outdoor)</w:t>
+      </w:r>
+    </w:p>
+    <w:p>
+      <w:r>
+        <w:rPr>
+          <w:noProof/>
+        </w:rPr>
+        <mc:AlternateContent>
+          <mc:Choice Requires="wps">
+            <w:drawing>
+              <wp:anchor distT="0" distB="0" distL="114300" distR="114300" simplePos="0" relativeHeight="251689984" behindDoc="0" locked="0" layoutInCell="1" allowOverlap="1" wp14:anchorId="44CF1B4B" wp14:editId="65F6D639">
+                <wp:simplePos x="0" y="0"/>
+                <wp:positionH relativeFrom="column">
+                  <wp:posOffset>1437005</wp:posOffset>
+                </wp:positionH>
+                <wp:positionV relativeFrom="paragraph">
+                  <wp:posOffset>563880</wp:posOffset>
+                </wp:positionV>
+                <wp:extent cx="234950" cy="285750"/>
+                <wp:effectExtent l="0" t="0" r="0" b="0"/>
+                <wp:wrapSquare wrapText="bothSides"/>
+                <wp:docPr id="22" name="Textfeld 22"/>
+                <wp:cNvGraphicFramePr/>
+                <a:graphic xmlns:a="http://schemas.openxmlformats.org/drawingml/2006/main">
+                  <a:graphicData uri="http://schemas.microsoft.com/office/word/2010/wordprocessingShape">
+                    <wps:wsp>
+                      <wps:cNvSpPr txBox="1"/>
+                      <wps:spPr>
+                        <a:xfrm>
+                          <a:off x="0" y="0"/>
+                          <a:ext cx="234950" cy="285750"/>
+                        </a:xfrm>
+                        <a:prstGeom prst="rect">
+                          <a:avLst/>
+                        </a:prstGeom>
+                        <a:noFill/>
+                        <a:ln>
+                          <a:noFill/>
+                        </a:ln>
+                      </wps:spPr>
+                      <wps:txbx>
+                        <w:txbxContent>
+                          <w:p>
+                            <w:pPr>
+                              <w:rPr>
+                                <w:sz w:val="32"/>
+                                <w:szCs w:val="32"/>
+                              </w:rPr>
+                            </w:pPr>
+                            <w:r>
+                              <w:rPr>
+                                <w:sz w:val="32"/>
+                                <w:szCs w:val="32"/>
+                              </w:rPr>
+                              <w:t>2</w:t>
+                            </w:r>
+                          </w:p>
+                        </w:txbxContent>
+                      </wps:txbx>
+                      <wps:bodyPr rot="0" spcFirstLastPara="0" vertOverflow="overflow" horzOverflow="overflow" vert="horz" wrap="square" lIns="91440" tIns="45720" rIns="91440" bIns="45720" numCol="1" spcCol="0" rtlCol="0" fromWordArt="0" anchor="t" anchorCtr="0" forceAA="0" compatLnSpc="1">
+                        <a:prstTxWarp prst="textNoShape">
+                          <a:avLst/>
+                        </a:prstTxWarp>
+                        <a:noAutofit/>
+                      </wps:bodyPr>
+                    </wps:wsp>
+                  </a:graphicData>
+                </a:graphic>
+                <wp14:sizeRelH relativeFrom="margin">
+                  <wp14:pctWidth>0</wp14:pctWidth>
+                </wp14:sizeRelH>
+                <wp14:sizeRelV relativeFrom="margin">
+                  <wp14:pctHeight>0</wp14:pctHeight>
+                </wp14:sizeRelV>
+              </wp:anchor>
+            </w:drawing>
+          </mc:Choice>
+          <mc:Fallback>
+            <w:pict>
+              <v:shape w14:anchorId="44CF1B4B" id="Textfeld 22" o:spid="_x0000_s1035" type="#_x0000_t202" style="position:absolute;margin-left:113.15pt;margin-top:44.4pt;width:18.5pt;height:22.5pt;z-index:251689984;visibility:visible;mso-wrap-style:square;mso-width-percent:0;mso-height-percent:0;mso-wrap-distance-left:9pt;mso-wrap-distance-top:0;mso-wrap-distance-right:9pt;mso-wrap-distance-bottom:0;mso-position-horizontal:absolute;mso-position-horizontal-relative:text;mso-position-vertical:absolute;mso-position-vertical-relative:text;mso-width-percent:0;mso-height-percent:0;mso-width-relative:margin;mso-height-relative:margin;v-text-anchor:top" o:gfxdata="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" filled="f" stroked="f">
+                <v:textbox>
+                  <w:txbxContent>
+                    <w:p>
+                      <w:pPr>
+                        <w:rPr>
+                          <w:sz w:val="32"/>
+                          <w:szCs w:val="32"/>
+                        </w:rPr>
+                      </w:pPr>
+                      <w:r>
+                        <w:rPr>
+                          <w:sz w:val="32"/>
+                          <w:szCs w:val="32"/>
+                        </w:rPr>
+                        <w:t>2</w:t>
+                      </w:r>
+                    </w:p>
+                  </w:txbxContent>
+                </v:textbox>
+                <w10:wrap type="square"/>
+              </v:shape>
+            </w:pict>
+          </mc:Fallback>
+        </mc:AlternateContent>
+      </w:r>
+      <w:r>
+        <w:rPr>
+          <w:noProof/>
+        </w:rPr>
+        <w:drawing>
+          <wp:anchor distT="0" distB="0" distL="114300" distR="114300" simplePos="0" relativeHeight="251685888" behindDoc="0" locked="0" layoutInCell="1" allowOverlap="1" wp14:anchorId="043A390A" wp14:editId="2F4AD0ED">
+            <wp:simplePos x="0" y="0"/>
+            <wp:positionH relativeFrom="margin">
+              <wp:align>left</wp:align>
+            </wp:positionH>
+            <wp:positionV relativeFrom="paragraph">
+              <wp:posOffset>5080</wp:posOffset>
+            </wp:positionV>
+            <wp:extent cx="3060700" cy="2345055"/>
+            <wp:effectExtent l="0" t="0" r="6350" b="0"/>
+            <wp:wrapSquare wrapText="bothSides"/>
+            <wp:docPr id="20" name="Grafik 20"/>
+            <wp:cNvGraphicFramePr>
+              <a:graphicFrameLocks xmlns:a="http://schemas.openxmlformats.org/drawingml/2006/main" noChangeAspect="1"/>
+            </wp:cNvGraphicFramePr>
+            <a:graphic xmlns:a="http://schemas.openxmlformats.org/drawingml/2006/main">
+              <a:graphicData uri="http://schemas.openxmlformats.org/drawingml/2006/picture">
+                <pic:pic xmlns:pic="http://schemas.openxmlformats.org/drawingml/2006/picture">
+                  <pic:nvPicPr>
+                    <pic:cNvPr id="0" name="Picture 2"/>
+                    <pic:cNvPicPr>
+                      <a:picLocks noChangeAspect="1" noChangeArrowheads="1"/>
+                    </pic:cNvPicPr>
+                  </pic:nvPicPr>
+                  <pic:blipFill>
+                    <a:blip r:embed="rId13">
+                      <a:extLst>
+                        <a:ext uri="{28A0092B-C50C-407E-A947-70E740481C1C}">
+                          <a14:useLocalDpi xmlns:a14="http://schemas.microsoft.com/office/drawing/2010/main" val="0"/>
+                        </a:ext>
+                      </a:extLst>
+                    </a:blip>
+                    <a:srcRect/>
+                    <a:stretch>
+                      <a:fillRect/>
+                    </a:stretch>
+                  </pic:blipFill>
+                  <pic:spPr bwMode="auto">
+                    <a:xfrm>
+                      <a:off x="0" y="0"/>
+                      <a:ext cx="3154852" cy="2417491"/>
+                    </a:xfrm>
+                    <a:prstGeom prst="rect">
+                      <a:avLst/>
+                    </a:prstGeom>
+                    <a:noFill/>
+                    <a:ln>
+                      <a:noFill/>
+                    </a:ln>
+                  </pic:spPr>
+                </pic:pic>
+              </a:graphicData>
+            </a:graphic>
+            <wp14:sizeRelH relativeFrom="margin">
+              <wp14:pctWidth>0</wp14:pctWidth>
+            </wp14:sizeRelH>
+            <wp14:sizeRelV relativeFrom="margin">
+              <wp14:pctHeight>0</wp14:pctHeight>
+            </wp14:sizeRelV>
+          </wp:anchor>
+        </w:drawing>
+      </w:r>
+      <w:r>
+        <w:t xml:space="preserve">Dies ist die Route, die wir für die Outdoor Messung gelaufen sind. Gestartet wird, wie auch bei der Indoor-Messung, beim Hochschulgarten (1). Wir laufen entlang an dem </w:t>
+      </w:r>
+      <w:proofErr w:type="spellStart"/>
+      <w:r>
+        <w:t>Geothermiezentrum</w:t>
+      </w:r>
+      <w:proofErr w:type="spellEnd"/>
+      <w:r>
+        <w:t xml:space="preserve"> und umkreisen eines der D-Gebäude</w:t>
+      </w:r>
+      <w:r>
+        <w:t xml:space="preserve"> (2)</w:t>
+      </w:r>
+      <w:r>
+        <w:t xml:space="preserve">. </w:t>
+      </w:r>
+      <w:r>
+        <w:t xml:space="preserve">Dann laufen wir wieder entlang des </w:t>
+      </w:r>
+      <w:proofErr w:type="spellStart"/>
+      <w:r>
+        <w:t>Geothermiezentrums</w:t>
+      </w:r>
+      <w:proofErr w:type="spellEnd"/>
+      <w:r>
+        <w:t xml:space="preserve"> zurück zum Startpunkt, welcher auch unser Endpunkt ist (</w:t>
+      </w:r>
+      <w:r>
+        <w:t>3</w:t>
+      </w:r>
+      <w:r>
+        <w:t>).</w:t>
+      </w:r>
+    </w:p>
+    <w:p/>
+    <w:p>
+      <w:r>
+        <w:rPr>
+          <w:noProof/>
+        </w:rPr>
+        <mc:AlternateContent>
+          <mc:Choice Requires="wps">
+            <w:drawing>
+              <wp:anchor distT="0" distB="0" distL="114300" distR="114300" simplePos="0" relativeHeight="251692032" behindDoc="0" locked="0" layoutInCell="1" allowOverlap="1" wp14:anchorId="68FAF117" wp14:editId="445121C9">
+                <wp:simplePos x="0" y="0"/>
+                <wp:positionH relativeFrom="column">
+                  <wp:posOffset>1500505</wp:posOffset>
+                </wp:positionH>
+                <wp:positionV relativeFrom="paragraph">
+                  <wp:posOffset>6350</wp:posOffset>
+                </wp:positionV>
+                <wp:extent cx="234950" cy="285750"/>
+                <wp:effectExtent l="0" t="0" r="0" b="0"/>
+                <wp:wrapSquare wrapText="bothSides"/>
+                <wp:docPr id="23" name="Textfeld 23"/>
+                <wp:cNvGraphicFramePr/>
+                <a:graphic xmlns:a="http://schemas.openxmlformats.org/drawingml/2006/main">
+                  <a:graphicData uri="http://schemas.microsoft.com/office/word/2010/wordprocessingShape">
+                    <wps:wsp>
+                      <wps:cNvSpPr txBox="1"/>
+                      <wps:spPr>
+                        <a:xfrm>
+                          <a:off x="0" y="0"/>
+                          <a:ext cx="234950" cy="285750"/>
+                        </a:xfrm>
+                        <a:prstGeom prst="rect">
+                          <a:avLst/>
+                        </a:prstGeom>
+                        <a:noFill/>
+                        <a:ln>
+                          <a:noFill/>
+                        </a:ln>
+                      </wps:spPr>
+                      <wps:txbx>
+                        <w:txbxContent>
+                          <w:p>
+                            <w:pPr>
+                              <w:rPr>
+                                <w:sz w:val="32"/>
+                                <w:szCs w:val="32"/>
+                              </w:rPr>
+                            </w:pPr>
+                            <w:r>
+                              <w:rPr>
+                                <w:sz w:val="32"/>
+                                <w:szCs w:val="32"/>
+                              </w:rPr>
+                              <w:t>3</w:t>
+                            </w:r>
+                          </w:p>
+                        </w:txbxContent>
+                      </wps:txbx>
+                      <wps:bodyPr rot="0" spcFirstLastPara="0" vertOverflow="overflow" horzOverflow="overflow" vert="horz" wrap="square" lIns="91440" tIns="45720" rIns="91440" bIns="45720" numCol="1" spcCol="0" rtlCol="0" fromWordArt="0" anchor="t" anchorCtr="0" forceAA="0" compatLnSpc="1">
+                        <a:prstTxWarp prst="textNoShape">
+                          <a:avLst/>
+                        </a:prstTxWarp>
+                        <a:noAutofit/>
+                      </wps:bodyPr>
+                    </wps:wsp>
+                  </a:graphicData>
+                </a:graphic>
+                <wp14:sizeRelH relativeFrom="margin">
+                  <wp14:pctWidth>0</wp14:pctWidth>
+                </wp14:sizeRelH>
+                <wp14:sizeRelV relativeFrom="margin">
+                  <wp14:pctHeight>0</wp14:pctHeight>
+                </wp14:sizeRelV>
+              </wp:anchor>
+            </w:drawing>
+          </mc:Choice>
+          <mc:Fallback>
+            <w:pict>
+              <v:shape w14:anchorId="68FAF117" id="Textfeld 23" o:spid="_x0000_s1036" type="#_x0000_t202" style="position:absolute;margin-left:118.15pt;margin-top:.5pt;width:18.5pt;height:22.5pt;z-index:251692032;visibility:visible;mso-wrap-style:square;mso-width-percent:0;mso-height-percent:0;mso-wrap-distance-left:9pt;mso-wrap-distance-top:0;mso-wrap-distance-right:9pt;mso-wrap-distance-bottom:0;mso-position-horizontal:absolute;mso-position-horizontal-relative:text;mso-position-vertical:absolute;mso-position-vertical-relative:text;mso-width-percent:0;mso-height-percent:0;mso-width-relative:margin;mso-height-relative:margin;v-text-anchor:top" o:gfxdata="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" filled="f" stroked="f">
+                <v:textbox>
+                  <w:txbxContent>
+                    <w:p>
+                      <w:pPr>
+                        <w:rPr>
+                          <w:sz w:val="32"/>
+                          <w:szCs w:val="32"/>
+                        </w:rPr>
+                      </w:pPr>
+                      <w:r>
+                        <w:rPr>
+                          <w:sz w:val="32"/>
+                          <w:szCs w:val="32"/>
+                        </w:rPr>
+                        <w:t>3</w:t>
+                      </w:r>
+                    </w:p>
+                  </w:txbxContent>
+                </v:textbox>
+                <w10:wrap type="square"/>
+              </v:shape>
+            </w:pict>
+          </mc:Fallback>
+        </mc:AlternateContent>
+      </w:r>
+      <w:r>
+        <w:rPr>
+          <w:noProof/>
+        </w:rPr>
+        <mc:AlternateContent>
+          <mc:Choice Requires="wps">
+            <w:drawing>
+              <wp:anchor distT="0" distB="0" distL="114300" distR="114300" simplePos="0" relativeHeight="251687936" behindDoc="0" locked="0" layoutInCell="1" allowOverlap="1" wp14:anchorId="06B64354" wp14:editId="2DED3894">
+                <wp:simplePos x="0" y="0"/>
+                <wp:positionH relativeFrom="column">
+                  <wp:posOffset>1252855</wp:posOffset>
+                </wp:positionH>
+                <wp:positionV relativeFrom="paragraph">
+                  <wp:posOffset>6350</wp:posOffset>
+                </wp:positionV>
+                <wp:extent cx="234950" cy="285750"/>
+                <wp:effectExtent l="0" t="0" r="0" b="0"/>
+                <wp:wrapSquare wrapText="bothSides"/>
+                <wp:docPr id="21" name="Textfeld 21"/>
+                <wp:cNvGraphicFramePr/>
+                <a:graphic xmlns:a="http://schemas.openxmlformats.org/drawingml/2006/main">
+                  <a:graphicData uri="http://schemas.microsoft.com/office/word/2010/wordprocessingShape">
+                    <wps:wsp>
+                      <wps:cNvSpPr txBox="1"/>
+                      <wps:spPr>
+                        <a:xfrm>
+                          <a:off x="0" y="0"/>
+                          <a:ext cx="234950" cy="285750"/>
+                        </a:xfrm>
+                        <a:prstGeom prst="rect">
+                          <a:avLst/>
+                        </a:prstGeom>
+                        <a:noFill/>
+                        <a:ln>
+                          <a:noFill/>
+                        </a:ln>
+                      </wps:spPr>
+                      <wps:txbx>
+                        <w:txbxContent>
+                          <w:p>
+                            <w:pPr>
+                              <w:rPr>
+                                <w:sz w:val="32"/>
+                                <w:szCs w:val="32"/>
+                              </w:rPr>
+                            </w:pPr>
+                            <w:r>
+                              <w:rPr>
+                                <w:sz w:val="32"/>
+                                <w:szCs w:val="32"/>
+                              </w:rPr>
+                              <w:t>1</w:t>
+                            </w:r>
+                          </w:p>
+                        </w:txbxContent>
+                      </wps:txbx>
+                      <wps:bodyPr rot="0" spcFirstLastPara="0" vertOverflow="overflow" horzOverflow="overflow" vert="horz" wrap="square" lIns="91440" tIns="45720" rIns="91440" bIns="45720" numCol="1" spcCol="0" rtlCol="0" fromWordArt="0" anchor="t" anchorCtr="0" forceAA="0" compatLnSpc="1">
+                        <a:prstTxWarp prst="textNoShape">
+                          <a:avLst/>
+                        </a:prstTxWarp>
+                        <a:noAutofit/>
+                      </wps:bodyPr>
+                    </wps:wsp>
+                  </a:graphicData>
+                </a:graphic>
+                <wp14:sizeRelH relativeFrom="margin">
+                  <wp14:pctWidth>0</wp14:pctWidth>
+                </wp14:sizeRelH>
+                <wp14:sizeRelV relativeFrom="margin">
+                  <wp14:pctHeight>0</wp14:pctHeight>
+                </wp14:sizeRelV>
+              </wp:anchor>
+            </w:drawing>
+          </mc:Choice>
+          <mc:Fallback>
+            <w:pict>
+              <v:shape w14:anchorId="06B64354" id="Textfeld 21" o:spid="_x0000_s1037" type="#_x0000_t202" style="position:absolute;margin-left:98.65pt;margin-top:.5pt;width:18.5pt;height:22.5pt;z-index:251687936;visibility:visible;mso-wrap-style:square;mso-width-percent:0;mso-height-percent:0;mso-wrap-distance-left:9pt;mso-wrap-distance-top:0;mso-wrap-distance-right:9pt;mso-wrap-distance-bottom:0;mso-position-horizontal:absolute;mso-position-horizontal-relative:text;mso-position-vertical:absolute;mso-position-vertical-relative:text;mso-width-percent:0;mso-height-percent:0;mso-width-relative:margin;mso-height-relative:margin;v-text-anchor:top" o:gfxdata="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" filled="f" stroked="f">
+                <v:textbox>
+                  <w:txbxContent>
+                    <w:p>
+                      <w:pPr>
+                        <w:rPr>
+                          <w:sz w:val="32"/>
+                          <w:szCs w:val="32"/>
+                        </w:rPr>
+                      </w:pPr>
+                      <w:r>
+                        <w:rPr>
+                          <w:sz w:val="32"/>
+                          <w:szCs w:val="32"/>
+                        </w:rPr>
+                        <w:t>1</w:t>
+                      </w:r>
+                    </w:p>
+                  </w:txbxContent>
+                </v:textbox>
+                <w10:wrap type="square"/>
+              </v:shape>
+            </w:pict>
+          </mc:Fallback>
+        </mc:AlternateContent>
+      </w:r>
+    </w:p>
+    <w:p/>
+    <w:p>
+      <w:pPr>
+        <w:pStyle w:val="berschrift1"/>
+      </w:pPr>
+      <w:proofErr w:type="spellStart"/>
+      <w:r>
+        <w:t>FusedLocationProviderAPI</w:t>
+      </w:r>
+      <w:proofErr w:type="spellEnd"/>
+    </w:p>
+    <w:p>
+      <w:pPr>
+        <w:pStyle w:val="berschrift2"/>
+      </w:pPr>
+      <w:r>
+        <w:t>PRIORITY_HIGH_ACCURACY</w:t>
+      </w:r>
+    </w:p>
+    <w:p>
+      <w:r>
+        <w:rPr>
+          <w:noProof/>
+        </w:rPr>
+        <w:drawing>
+          <wp:anchor distT="0" distB="0" distL="114300" distR="114300" simplePos="0" relativeHeight="251694080" behindDoc="0" locked="0" layoutInCell="1" allowOverlap="1" wp14:anchorId="7879F197" wp14:editId="4FE7D834">
+            <wp:simplePos x="0" y="0"/>
+            <wp:positionH relativeFrom="page">
+              <wp:posOffset>3216910</wp:posOffset>
+            </wp:positionH>
+            <wp:positionV relativeFrom="paragraph">
+              <wp:posOffset>1134110</wp:posOffset>
+            </wp:positionV>
+            <wp:extent cx="4342765" cy="407035"/>
+            <wp:effectExtent l="0" t="0" r="635" b="0"/>
+            <wp:wrapSquare wrapText="bothSides"/>
+            <wp:docPr id="25" name="Grafik 25"/>
+            <wp:cNvGraphicFramePr>
+              <a:graphicFrameLocks xmlns:a="http://schemas.openxmlformats.org/drawingml/2006/main" noChangeAspect="1"/>
+            </wp:cNvGraphicFramePr>
+            <a:graphic xmlns:a="http://schemas.openxmlformats.org/drawingml/2006/main">
+              <a:graphicData uri="http://schemas.openxmlformats.org/drawingml/2006/picture">
+                <pic:pic xmlns:pic="http://schemas.openxmlformats.org/drawingml/2006/picture">
+                  <pic:nvPicPr>
+                    <pic:cNvPr id="0" name="Picture 4"/>
+                    <pic:cNvPicPr>
+                      <a:picLocks noChangeAspect="1" noChangeArrowheads="1"/>
+                    </pic:cNvPicPr>
+                  </pic:nvPicPr>
+                  <pic:blipFill>
+                    <a:blip r:embed="rId14" cstate="print">
+                      <a:extLst>
+                        <a:ext uri="{28A0092B-C50C-407E-A947-70E740481C1C}">
+                          <a14:useLocalDpi xmlns:a14="http://schemas.microsoft.com/office/drawing/2010/main" val="0"/>
+                        </a:ext>
+                      </a:extLst>
+                    </a:blip>
+                    <a:srcRect/>
+                    <a:stretch>
+                      <a:fillRect/>
+                    </a:stretch>
+                  </pic:blipFill>
+                  <pic:spPr bwMode="auto">
+                    <a:xfrm>
+                      <a:off x="0" y="0"/>
+                      <a:ext cx="4342765" cy="407035"/>
+                    </a:xfrm>
+                    <a:prstGeom prst="rect">
+                      <a:avLst/>
+                    </a:prstGeom>
+                    <a:noFill/>
+                    <a:ln>
+                      <a:noFill/>
+                    </a:ln>
+                  </pic:spPr>
+                </pic:pic>
+              </a:graphicData>
+            </a:graphic>
+            <wp14:sizeRelH relativeFrom="margin">
+              <wp14:pctWidth>0</wp14:pctWidth>
+            </wp14:sizeRelH>
+            <wp14:sizeRelV relativeFrom="margin">
+              <wp14:pctHeight>0</wp14:pctHeight>
+            </wp14:sizeRelV>
+          </wp:anchor>
+        </w:drawing>
+      </w:r>
+      <w:r>
+        <w:rPr>
+          <w:noProof/>
+        </w:rPr>
+        <w:drawing>
+          <wp:anchor distT="0" distB="0" distL="114300" distR="114300" simplePos="0" relativeHeight="251693056" behindDoc="0" locked="0" layoutInCell="1" allowOverlap="1" wp14:anchorId="5A42ABD1" wp14:editId="6D8F0E4C">
+            <wp:simplePos x="0" y="0"/>
+            <wp:positionH relativeFrom="column">
+              <wp:posOffset>1905</wp:posOffset>
+            </wp:positionH>
+            <wp:positionV relativeFrom="paragraph">
+              <wp:posOffset>-2540</wp:posOffset>
+            </wp:positionV>
+            <wp:extent cx="2324100" cy="3733800"/>
+            <wp:effectExtent l="0" t="0" r="0" b="0"/>
+            <wp:wrapSquare wrapText="bothSides"/>
+            <wp:docPr id="24" name="Grafik 24"/>
+            <wp:cNvGraphicFramePr>
+              <a:graphicFrameLocks xmlns:a="http://schemas.openxmlformats.org/drawingml/2006/main" noChangeAspect="1"/>
+            </wp:cNvGraphicFramePr>
+            <a:graphic xmlns:a="http://schemas.openxmlformats.org/drawingml/2006/main">
+              <a:graphicData uri="http://schemas.openxmlformats.org/drawingml/2006/picture">
+                <pic:pic xmlns:pic="http://schemas.openxmlformats.org/drawingml/2006/picture">
+                  <pic:nvPicPr>
+                    <pic:cNvPr id="0" name="Picture 3"/>
+                    <pic:cNvPicPr>
+                      <a:picLocks noChangeAspect="1" noChangeArrowheads="1"/>
+                    </pic:cNvPicPr>
+                  </pic:nvPicPr>
+                  <pic:blipFill>
+                    <a:blip r:embed="rId15">
+                      <a:extLst>
+                        <a:ext uri="{28A0092B-C50C-407E-A947-70E740481C1C}">
+                          <a14:useLocalDpi xmlns:a14="http://schemas.microsoft.com/office/drawing/2010/main" val="0"/>
+                        </a:ext>
+                      </a:extLst>
+                    </a:blip>
+                    <a:srcRect/>
+                    <a:stretch>
+                      <a:fillRect/>
+                    </a:stretch>
+                  </pic:blipFill>
+                  <pic:spPr bwMode="auto">
+                    <a:xfrm>
+                      <a:off x="0" y="0"/>
+                      <a:ext cx="2324100" cy="3733800"/>
+                    </a:xfrm>
+                    <a:prstGeom prst="rect">
+                      <a:avLst/>
+                    </a:prstGeom>
+                    <a:noFill/>
+                    <a:ln>
+                      <a:noFill/>
+                    </a:ln>
+                  </pic:spPr>
+                </pic:pic>
+              </a:graphicData>
+            </a:graphic>
+          </wp:anchor>
+        </w:drawing>
+      </w:r>
+      <w:r>
+        <w:t xml:space="preserve">Beginnen tun wir auch hier mit der hohen Priorität des </w:t>
+      </w:r>
+      <w:proofErr w:type="spellStart"/>
+      <w:r>
+        <w:t>FusedLocationProvider</w:t>
+      </w:r>
+      <w:proofErr w:type="spellEnd"/>
+      <w:r>
+        <w:t xml:space="preserve">. Die Abbildung zeigt ein ziemlich genaues Ergebnis, welches mit der tatsächlichen Route übereinstimmt. Nur am Ende der Messung gibt es eine Ungenauigkeit. Es wurden Positionen zu nah am Gebäude des </w:t>
+      </w:r>
+      <w:proofErr w:type="spellStart"/>
+      <w:r>
+        <w:t>Geothermiezentrum</w:t>
+      </w:r>
+      <w:proofErr w:type="spellEnd"/>
+      <w:r>
+        <w:t xml:space="preserve"> registriert.</w:t>
+      </w:r>
+    </w:p>
+    <w:p>
+      <w:r>
+        <w:t xml:space="preserve">Wie auch bei der Indoor-Messung </w:t>
+      </w:r>
+      <w:r>
+        <w:t>wird knapp alle eins bis zwei Sekunden die aktuelle Position ermittelt. Dementsprechend ist der Energieverbrauch auch hoch.</w:t>
+      </w:r>
+    </w:p>
+    <w:p/>
+    <w:p>
+      <w:r>
+        <w:t>BERECHNUNG FEHLT!</w:t>
+      </w:r>
+    </w:p>
+    <w:p>
+      <w:r>
+        <w:br w:type="page"/>
+      </w:r>
+    </w:p>
+    <w:p>
+      <w:pPr>
+        <w:pStyle w:val="berschrift2"/>
+      </w:pPr>
+      <w:r>
+        <w:lastRenderedPageBreak/>
+        <w:t>PRIORITY_BALANCED_POWER_ACCURACY</w:t>
+      </w:r>
+    </w:p>
+    <w:p>
+      <w:r>
+        <w:rPr>
+          <w:noProof/>
+        </w:rPr>
+        <w:drawing>
+          <wp:anchor distT="0" distB="0" distL="114300" distR="114300" simplePos="0" relativeHeight="251696128" behindDoc="0" locked="0" layoutInCell="1" allowOverlap="1" wp14:anchorId="4A2EF7FE" wp14:editId="789BFFED">
+            <wp:simplePos x="0" y="0"/>
+            <wp:positionH relativeFrom="margin">
+              <wp:posOffset>2305050</wp:posOffset>
+            </wp:positionH>
+            <wp:positionV relativeFrom="paragraph">
+              <wp:posOffset>920750</wp:posOffset>
+            </wp:positionV>
+            <wp:extent cx="4279900" cy="391160"/>
+            <wp:effectExtent l="0" t="0" r="6350" b="8890"/>
+            <wp:wrapSquare wrapText="bothSides"/>
+            <wp:docPr id="27" name="Grafik 27"/>
+            <wp:cNvGraphicFramePr>
+              <a:graphicFrameLocks xmlns:a="http://schemas.openxmlformats.org/drawingml/2006/main" noChangeAspect="1"/>
+            </wp:cNvGraphicFramePr>
+            <a:graphic xmlns:a="http://schemas.openxmlformats.org/drawingml/2006/main">
+              <a:graphicData uri="http://schemas.openxmlformats.org/drawingml/2006/picture">
+                <pic:pic xmlns:pic="http://schemas.openxmlformats.org/drawingml/2006/picture">
+                  <pic:nvPicPr>
+                    <pic:cNvPr id="0" name="Picture 6"/>
+                    <pic:cNvPicPr>
+                      <a:picLocks noChangeAspect="1" noChangeArrowheads="1"/>
+                    </pic:cNvPicPr>
+                  </pic:nvPicPr>
+                  <pic:blipFill>
+                    <a:blip r:embed="rId16" cstate="print">
+                      <a:extLst>
+                        <a:ext uri="{28A0092B-C50C-407E-A947-70E740481C1C}">
+                          <a14:useLocalDpi xmlns:a14="http://schemas.microsoft.com/office/drawing/2010/main" val="0"/>
+                        </a:ext>
+                      </a:extLst>
+                    </a:blip>
+                    <a:srcRect/>
+                    <a:stretch>
+                      <a:fillRect/>
+                    </a:stretch>
+                  </pic:blipFill>
+                  <pic:spPr bwMode="auto">
+                    <a:xfrm>
+                      <a:off x="0" y="0"/>
+                      <a:ext cx="4279900" cy="391160"/>
+                    </a:xfrm>
+                    <a:prstGeom prst="rect">
+                      <a:avLst/>
+                    </a:prstGeom>
+                    <a:noFill/>
+                    <a:ln>
+                      <a:noFill/>
+                    </a:ln>
+                  </pic:spPr>
+                </pic:pic>
+              </a:graphicData>
+            </a:graphic>
+            <wp14:sizeRelH relativeFrom="margin">
+              <wp14:pctWidth>0</wp14:pctWidth>
+            </wp14:sizeRelH>
+            <wp14:sizeRelV relativeFrom="margin">
+              <wp14:pctHeight>0</wp14:pctHeight>
+            </wp14:sizeRelV>
+          </wp:anchor>
+        </w:drawing>
+      </w:r>
+      <w:r>
+        <w:rPr>
+          <w:noProof/>
+        </w:rPr>
+        <w:drawing>
+          <wp:anchor distT="0" distB="0" distL="114300" distR="114300" simplePos="0" relativeHeight="251695104" behindDoc="0" locked="0" layoutInCell="1" allowOverlap="1" wp14:anchorId="3434E681" wp14:editId="3CEC5B82">
+            <wp:simplePos x="0" y="0"/>
+            <wp:positionH relativeFrom="column">
+              <wp:posOffset>1905</wp:posOffset>
+            </wp:positionH>
+            <wp:positionV relativeFrom="paragraph">
+              <wp:posOffset>0</wp:posOffset>
+            </wp:positionV>
+            <wp:extent cx="2298700" cy="3746500"/>
+            <wp:effectExtent l="0" t="0" r="6350" b="6350"/>
+            <wp:wrapSquare wrapText="bothSides"/>
+            <wp:docPr id="26" name="Grafik 26"/>
+            <wp:cNvGraphicFramePr>
+              <a:graphicFrameLocks xmlns:a="http://schemas.openxmlformats.org/drawingml/2006/main" noChangeAspect="1"/>
+            </wp:cNvGraphicFramePr>
+            <a:graphic xmlns:a="http://schemas.openxmlformats.org/drawingml/2006/main">
+              <a:graphicData uri="http://schemas.openxmlformats.org/drawingml/2006/picture">
+                <pic:pic xmlns:pic="http://schemas.openxmlformats.org/drawingml/2006/picture">
+                  <pic:nvPicPr>
+                    <pic:cNvPr id="0" name="Picture 5"/>
+                    <pic:cNvPicPr>
+                      <a:picLocks noChangeAspect="1" noChangeArrowheads="1"/>
+                    </pic:cNvPicPr>
+                  </pic:nvPicPr>
+                  <pic:blipFill>
+                    <a:blip r:embed="rId17">
+                      <a:extLst>
+                        <a:ext uri="{28A0092B-C50C-407E-A947-70E740481C1C}">
+                          <a14:useLocalDpi xmlns:a14="http://schemas.microsoft.com/office/drawing/2010/main" val="0"/>
+                        </a:ext>
+                      </a:extLst>
+                    </a:blip>
+                    <a:srcRect/>
+                    <a:stretch>
+                      <a:fillRect/>
+                    </a:stretch>
+                  </pic:blipFill>
+                  <pic:spPr bwMode="auto">
+                    <a:xfrm>
+                      <a:off x="0" y="0"/>
+                      <a:ext cx="2298700" cy="3746500"/>
+                    </a:xfrm>
+                    <a:prstGeom prst="rect">
+                      <a:avLst/>
+                    </a:prstGeom>
+                    <a:noFill/>
+                    <a:ln>
+                      <a:noFill/>
+                    </a:ln>
+                  </pic:spPr>
+                </pic:pic>
+              </a:graphicData>
+            </a:graphic>
+          </wp:anchor>
+        </w:drawing>
+      </w:r>
+      <w:r>
+        <w:t xml:space="preserve">Bei der </w:t>
+      </w:r>
+      <w:proofErr w:type="spellStart"/>
+      <w:r>
+        <w:t>Balanced-Priority</w:t>
+      </w:r>
+      <w:proofErr w:type="spellEnd"/>
+      <w:r>
+        <w:t xml:space="preserve"> springt die Position etwas hin und her. Dies ist vor allem in der Nähe des Hochschulgebäudes der Fall. Beim D-Gebäude fallen die Schwankungen niedriger aus. Der Start- und Endpunkt wurde ebenfalls nicht genau ermittelt.</w:t>
+      </w:r>
+    </w:p>
+    <w:p>
+      <w:r>
+        <w:t xml:space="preserve">Die Messungsabstände erfolgen in einem sechs </w:t>
+      </w:r>
+      <w:proofErr w:type="spellStart"/>
+      <w:r>
+        <w:t>sekündigem</w:t>
+      </w:r>
+      <w:proofErr w:type="spellEnd"/>
+      <w:r>
+        <w:t xml:space="preserve"> Abstand. Der Verbrauch ist geringer als bei der hohen Priorität.</w:t>
       </w:r>
     </w:p>
     <w:p/>
     <w:p/>
+    <w:p/>
+    <w:p/>
+    <w:p/>
+    <w:p/>
+    <w:p/>
+    <w:p>
+      <w:pPr>
+        <w:pStyle w:val="berschrift2"/>
+      </w:pPr>
+      <w:r>
+        <w:t>PRIORITY_LOW_POWER_ACCURACY</w:t>
+      </w:r>
+    </w:p>
+    <w:p>
+      <w:r>
+        <w:t>Es wurden keine Daten erfasst, bzw. Positionen erfasst.</w:t>
+      </w:r>
+    </w:p>
+    <w:p>
+      <w:pPr>
+        <w:pStyle w:val="berschrift2"/>
+      </w:pPr>
+      <w:r>
+        <w:t>PRIORITY_NO_POWER</w:t>
+      </w:r>
+    </w:p>
+    <w:p>
+      <w:r>
+        <w:t>Genau wie bei der Low-Power-Priorität wurden hier keine Positionen erfasst.</w:t>
+      </w:r>
+    </w:p>
+    <w:p>
+      <w:r>
+        <w:br w:type="page"/>
+      </w:r>
+    </w:p>
+    <w:p/>
+    <w:p>
+      <w:pPr>
+        <w:pStyle w:val="berschrift1"/>
+      </w:pPr>
+      <w:proofErr w:type="spellStart"/>
+      <w:r>
+        <w:t>LocationManager</w:t>
+      </w:r>
+      <w:proofErr w:type="spellEnd"/>
+    </w:p>
+    <w:p>
+      <w:pPr>
+        <w:pStyle w:val="berschrift2"/>
+      </w:pPr>
+      <w:r>
+        <w:t>GPS-</w:t>
+      </w:r>
+      <w:proofErr w:type="spellStart"/>
+      <w:r>
+        <w:t>Only</w:t>
+      </w:r>
+      <w:proofErr w:type="spellEnd"/>
+    </w:p>
+    <w:p>
+      <w:r>
+        <w:rPr>
+          <w:noProof/>
+        </w:rPr>
+        <w:drawing>
+          <wp:anchor distT="0" distB="0" distL="114300" distR="114300" simplePos="0" relativeHeight="251698176" behindDoc="0" locked="0" layoutInCell="1" allowOverlap="1" wp14:anchorId="28971184" wp14:editId="7DB59AEE">
+            <wp:simplePos x="0" y="0"/>
+            <wp:positionH relativeFrom="margin">
+              <wp:posOffset>2389505</wp:posOffset>
+            </wp:positionH>
+            <wp:positionV relativeFrom="paragraph">
+              <wp:posOffset>1123315</wp:posOffset>
+            </wp:positionV>
+            <wp:extent cx="4146550" cy="346710"/>
+            <wp:effectExtent l="0" t="0" r="6350" b="0"/>
+            <wp:wrapSquare wrapText="bothSides"/>
+            <wp:docPr id="19" name="Grafik 19"/>
+            <wp:cNvGraphicFramePr>
+              <a:graphicFrameLocks xmlns:a="http://schemas.openxmlformats.org/drawingml/2006/main" noChangeAspect="1"/>
+            </wp:cNvGraphicFramePr>
+            <a:graphic xmlns:a="http://schemas.openxmlformats.org/drawingml/2006/main">
+              <a:graphicData uri="http://schemas.openxmlformats.org/drawingml/2006/picture">
+                <pic:pic xmlns:pic="http://schemas.openxmlformats.org/drawingml/2006/picture">
+                  <pic:nvPicPr>
+                    <pic:cNvPr id="0" name="Picture 1"/>
+                    <pic:cNvPicPr>
+                      <a:picLocks noChangeAspect="1" noChangeArrowheads="1"/>
+                    </pic:cNvPicPr>
+                  </pic:nvPicPr>
+                  <pic:blipFill>
+                    <a:blip r:embed="rId18" cstate="print">
+                      <a:extLst>
+                        <a:ext uri="{28A0092B-C50C-407E-A947-70E740481C1C}">
+                          <a14:useLocalDpi xmlns:a14="http://schemas.microsoft.com/office/drawing/2010/main" val="0"/>
+                        </a:ext>
+                      </a:extLst>
+                    </a:blip>
+                    <a:srcRect/>
+                    <a:stretch>
+                      <a:fillRect/>
+                    </a:stretch>
+                  </pic:blipFill>
+                  <pic:spPr bwMode="auto">
+                    <a:xfrm>
+                      <a:off x="0" y="0"/>
+                      <a:ext cx="4146550" cy="346710"/>
+                    </a:xfrm>
+                    <a:prstGeom prst="rect">
+                      <a:avLst/>
+                    </a:prstGeom>
+                    <a:noFill/>
+                    <a:ln>
+                      <a:noFill/>
+                    </a:ln>
+                  </pic:spPr>
+                </pic:pic>
+              </a:graphicData>
+            </a:graphic>
+            <wp14:sizeRelH relativeFrom="margin">
+              <wp14:pctWidth>0</wp14:pctWidth>
+            </wp14:sizeRelH>
+            <wp14:sizeRelV relativeFrom="margin">
+              <wp14:pctHeight>0</wp14:pctHeight>
+            </wp14:sizeRelV>
+          </wp:anchor>
+        </w:drawing>
+      </w:r>
+      <w:r>
+        <w:rPr>
+          <w:noProof/>
+        </w:rPr>
+        <w:drawing>
+          <wp:anchor distT="0" distB="0" distL="114300" distR="114300" simplePos="0" relativeHeight="251697152" behindDoc="0" locked="0" layoutInCell="1" allowOverlap="1" wp14:anchorId="0E044D4C" wp14:editId="7F6F7AE5">
+            <wp:simplePos x="0" y="0"/>
+            <wp:positionH relativeFrom="margin">
+              <wp:align>left</wp:align>
+            </wp:positionH>
+            <wp:positionV relativeFrom="paragraph">
+              <wp:posOffset>8255</wp:posOffset>
+            </wp:positionV>
+            <wp:extent cx="2324100" cy="3733800"/>
+            <wp:effectExtent l="0" t="0" r="0" b="0"/>
+            <wp:wrapSquare wrapText="bothSides"/>
+            <wp:docPr id="28" name="Grafik 28"/>
+            <wp:cNvGraphicFramePr>
+              <a:graphicFrameLocks xmlns:a="http://schemas.openxmlformats.org/drawingml/2006/main" noChangeAspect="1"/>
+            </wp:cNvGraphicFramePr>
+            <a:graphic xmlns:a="http://schemas.openxmlformats.org/drawingml/2006/main">
+              <a:graphicData uri="http://schemas.openxmlformats.org/drawingml/2006/picture">
+                <pic:pic xmlns:pic="http://schemas.openxmlformats.org/drawingml/2006/picture">
+                  <pic:nvPicPr>
+                    <pic:cNvPr id="0" name="Picture 7"/>
+                    <pic:cNvPicPr>
+                      <a:picLocks noChangeAspect="1" noChangeArrowheads="1"/>
+                    </pic:cNvPicPr>
+                  </pic:nvPicPr>
+                  <pic:blipFill>
+                    <a:blip r:embed="rId19">
+                      <a:extLst>
+                        <a:ext uri="{28A0092B-C50C-407E-A947-70E740481C1C}">
+                          <a14:useLocalDpi xmlns:a14="http://schemas.microsoft.com/office/drawing/2010/main" val="0"/>
+                        </a:ext>
+                      </a:extLst>
+                    </a:blip>
+                    <a:srcRect/>
+                    <a:stretch>
+                      <a:fillRect/>
+                    </a:stretch>
+                  </pic:blipFill>
+                  <pic:spPr bwMode="auto">
+                    <a:xfrm>
+                      <a:off x="0" y="0"/>
+                      <a:ext cx="2324100" cy="3733800"/>
+                    </a:xfrm>
+                    <a:prstGeom prst="rect">
+                      <a:avLst/>
+                    </a:prstGeom>
+                    <a:noFill/>
+                    <a:ln>
+                      <a:noFill/>
+                    </a:ln>
+                  </pic:spPr>
+                </pic:pic>
+              </a:graphicData>
+            </a:graphic>
+          </wp:anchor>
+        </w:drawing>
+      </w:r>
+      <w:r>
+        <w:t>Die GPS-Messung ist ähnlich gut wie die von der hohen und der balancierten Prioritäten und dementsprechend gut. Beim Start gibt es allerdings eine starke Ungenauigkeit, da beim Hochschulgarten begonnen werden sollte, aber laut GPS der erste Aufenthalt beim Mensa-Eingang ist.</w:t>
+      </w:r>
+    </w:p>
+    <w:p>
+      <w:r>
+        <w:t xml:space="preserve">Die </w:t>
+      </w:r>
+      <w:proofErr w:type="spellStart"/>
+      <w:r>
+        <w:t>Timestamps</w:t>
+      </w:r>
+      <w:proofErr w:type="spellEnd"/>
+      <w:r>
+        <w:t xml:space="preserve"> befinden sich in einem Abstand von ungefähr eins bis fünf Sekunden.</w:t>
+      </w:r>
+      <w:bookmarkStart w:id="0" w:name="_GoBack"/>
+      <w:bookmarkEnd w:id="0"/>
+    </w:p>
     <w:sectPr>
       <w:pgSz w:w="11906" w:h="16838"/>
       <w:pgMar w:top="1417" w:right="1417" w:bottom="1134" w:left="1417" w:header="708" w:footer="708" w:gutter="0"/>
@@ -2379,6 +3384,7 @@
   <w:style w:type="character" w:default="1" w:styleId="Absatz-Standardschriftart">
     <w:name w:val="Default Paragraph Font"/>
     <w:uiPriority w:val="1"/>
+    <w:semiHidden/>
     <w:unhideWhenUsed/>
   </w:style>
   <w:style w:type="table" w:default="1" w:styleId="NormaleTabelle">

</xml_diff>